<commit_message>
Add MM command and TRAP #0 9
</commit_message>
<xml_diff>
--- a/TinyMon.docx
+++ b/TinyMon.docx
@@ -114,6 +114,493 @@
     </w:p>
     <w:p/>
     <w:p>
+      <w:r>
+        <w:t>HE</w:t>
+      </w:r>
+      <w:r>
+        <w:tab/>
+      </w:r>
+      <w:r>
+        <w:tab/>
+        <w:t xml:space="preserve"> Display help</w:t>
+      </w:r>
+    </w:p>
+    <w:p>
+      <w:r>
+        <w:t>GO [</w:t>
+      </w:r>
+      <w:proofErr w:type="spellStart"/>
+      <w:r>
+        <w:t>addr</w:t>
+      </w:r>
+      <w:proofErr w:type="spellEnd"/>
+      <w:r>
+        <w:t>]</w:t>
+      </w:r>
+      <w:r>
+        <w:tab/>
+        <w:t xml:space="preserve"> Go from address in user mode</w:t>
+      </w:r>
+    </w:p>
+    <w:p>
+      <w:r>
+        <w:t>ST [</w:t>
+      </w:r>
+      <w:proofErr w:type="spellStart"/>
+      <w:r>
+        <w:t>addr</w:t>
+      </w:r>
+      <w:proofErr w:type="spellEnd"/>
+      <w:r>
+        <w:t>]</w:t>
+      </w:r>
+      <w:r>
+        <w:tab/>
+        <w:t xml:space="preserve"> Step from address in user mode</w:t>
+      </w:r>
+    </w:p>
+    <w:p>
+      <w:r>
+        <w:t xml:space="preserve">Execute code as for GO but set a </w:t>
+      </w:r>
+      <w:proofErr w:type="spellStart"/>
+      <w:r>
+        <w:t>tracepoint</w:t>
+      </w:r>
+      <w:proofErr w:type="spellEnd"/>
+      <w:r>
+        <w:t xml:space="preserve">. </w:t>
+      </w:r>
+      <w:r>
+        <w:t>After stepping, press space or enter to step again, press g or G to continue and any other key to exit the mode</w:t>
+      </w:r>
+      <w:r>
+        <w:t>.</w:t>
+      </w:r>
+    </w:p>
+    <w:p>
+      <w:r>
+        <w:t>Needs step into/step over functionality.</w:t>
+      </w:r>
+    </w:p>
+    <w:p>
+      <w:r>
+        <w:t>DR</w:t>
+      </w:r>
+      <w:r>
+        <w:tab/>
+      </w:r>
+      <w:r>
+        <w:tab/>
+        <w:t>Dump registers</w:t>
+      </w:r>
+    </w:p>
+    <w:p>
+      <w:r>
+        <w:t>DM [</w:t>
+      </w:r>
+      <w:proofErr w:type="spellStart"/>
+      <w:r>
+        <w:t>blk</w:t>
+      </w:r>
+      <w:proofErr w:type="spellEnd"/>
+      <w:r>
+        <w:t>]</w:t>
+      </w:r>
+      <w:r>
+        <w:tab/>
+        <w:t>Dump memory block</w:t>
+      </w:r>
+    </w:p>
+    <w:p>
+      <w:r>
+        <w:t>MM [</w:t>
+      </w:r>
+      <w:proofErr w:type="spellStart"/>
+      <w:r>
+        <w:t>addr</w:t>
+      </w:r>
+      <w:proofErr w:type="spellEnd"/>
+      <w:r>
+        <w:t xml:space="preserve">] </w:t>
+      </w:r>
+      <w:r>
+        <w:tab/>
+        <w:t>Modify memory from address</w:t>
+      </w:r>
+    </w:p>
+    <w:p>
+      <w:r>
+        <w:t xml:space="preserve">SR [word] </w:t>
+      </w:r>
+      <w:r>
+        <w:tab/>
+        <w:t>Display or update status register</w:t>
+      </w:r>
+    </w:p>
+    <w:p>
+      <w:r>
+        <w:t>SP [</w:t>
+      </w:r>
+      <w:proofErr w:type="spellStart"/>
+      <w:r>
+        <w:t>addr</w:t>
+      </w:r>
+      <w:proofErr w:type="spellEnd"/>
+      <w:r>
+        <w:t xml:space="preserve">] </w:t>
+      </w:r>
+      <w:r>
+        <w:tab/>
+        <w:t>Display or update stack pointer</w:t>
+      </w:r>
+    </w:p>
+    <w:p>
+      <w:r>
+        <w:t>PC [</w:t>
+      </w:r>
+      <w:proofErr w:type="spellStart"/>
+      <w:r>
+        <w:t>addr</w:t>
+      </w:r>
+      <w:proofErr w:type="spellEnd"/>
+      <w:r>
+        <w:t>]</w:t>
+      </w:r>
+      <w:r>
+        <w:tab/>
+        <w:t>Display or update program counter</w:t>
+      </w:r>
+    </w:p>
+    <w:p>
+      <w:r>
+        <w:t>An [</w:t>
+      </w:r>
+      <w:proofErr w:type="spellStart"/>
+      <w:r>
+        <w:t>addr</w:t>
+      </w:r>
+      <w:proofErr w:type="spellEnd"/>
+      <w:r>
+        <w:t>]</w:t>
+      </w:r>
+      <w:r>
+        <w:tab/>
+        <w:t>Display or update address register n</w:t>
+      </w:r>
+    </w:p>
+    <w:p>
+      <w:proofErr w:type="spellStart"/>
+      <w:r>
+        <w:t>Dn</w:t>
+      </w:r>
+      <w:proofErr w:type="spellEnd"/>
+      <w:r>
+        <w:t xml:space="preserve"> [data]</w:t>
+      </w:r>
+      <w:r>
+        <w:tab/>
+        <w:t>Display or update data register n</w:t>
+      </w:r>
+    </w:p>
+    <w:p>
+      <w:proofErr w:type="spellStart"/>
+      <w:r>
+        <w:t>Bn</w:t>
+      </w:r>
+      <w:proofErr w:type="spellEnd"/>
+      <w:r>
+        <w:t xml:space="preserve"> [</w:t>
+      </w:r>
+      <w:proofErr w:type="spellStart"/>
+      <w:r>
+        <w:t>addr</w:t>
+      </w:r>
+      <w:proofErr w:type="spellEnd"/>
+      <w:r>
+        <w:t>]</w:t>
+      </w:r>
+      <w:r>
+        <w:tab/>
+        <w:t>Display or update breakpoint n</w:t>
+      </w:r>
+    </w:p>
+    <w:p>
+      <w:r>
+        <w:t xml:space="preserve">BL </w:t>
+      </w:r>
+      <w:r>
+        <w:tab/>
+      </w:r>
+      <w:r>
+        <w:tab/>
+        <w:t>List breakpoints</w:t>
+      </w:r>
+    </w:p>
+    <w:p>
+      <w:r>
+        <w:t>DI [</w:t>
+      </w:r>
+      <w:proofErr w:type="spellStart"/>
+      <w:r>
+        <w:t>blk</w:t>
+      </w:r>
+      <w:proofErr w:type="spellEnd"/>
+      <w:r>
+        <w:t xml:space="preserve">] </w:t>
+      </w:r>
+      <w:r>
+        <w:tab/>
+      </w:r>
+      <w:r>
+        <w:tab/>
+        <w:t>Disassemble block</w:t>
+      </w:r>
+    </w:p>
+    <w:p>
+      <w:r>
+        <w:t>AS [</w:t>
+      </w:r>
+      <w:proofErr w:type="spellStart"/>
+      <w:r>
+        <w:t>addr</w:t>
+      </w:r>
+      <w:proofErr w:type="spellEnd"/>
+      <w:r>
+        <w:t>]</w:t>
+      </w:r>
+      <w:r>
+        <w:tab/>
+        <w:t>Assemble into memory</w:t>
+      </w:r>
+    </w:p>
+    <w:p>
+      <w:r>
+        <w:t xml:space="preserve">BO </w:t>
+      </w:r>
+      <w:r>
+        <w:tab/>
+      </w:r>
+      <w:r>
+        <w:tab/>
+        <w:t>Boot CP/M68K</w:t>
+      </w:r>
+    </w:p>
+    <w:p>
+      <w:r>
+        <w:t>[</w:t>
+      </w:r>
+      <w:proofErr w:type="spellStart"/>
+      <w:proofErr w:type="gramStart"/>
+      <w:r>
+        <w:t>addr</w:t>
+      </w:r>
+      <w:proofErr w:type="spellEnd"/>
+      <w:proofErr w:type="gramEnd"/>
+      <w:r>
+        <w:t>] and [data] are optional 32-bit values and [word] is an optional 16-bit value.</w:t>
+      </w:r>
+    </w:p>
+    <w:p>
+      <w:pPr>
+        <w:pStyle w:val="NoSpacing"/>
+      </w:pPr>
+      <w:r>
+        <w:t>[</w:t>
+      </w:r>
+      <w:proofErr w:type="spellStart"/>
+      <w:proofErr w:type="gramStart"/>
+      <w:r>
+        <w:t>blk</w:t>
+      </w:r>
+      <w:proofErr w:type="spellEnd"/>
+      <w:proofErr w:type="gramEnd"/>
+      <w:r>
+        <w:t>] is an o</w:t>
+      </w:r>
+      <w:r>
+        <w:t>ptional memory block definition which may be:</w:t>
+      </w:r>
+    </w:p>
+    <w:p>
+      <w:pPr>
+        <w:pStyle w:val="NoSpacing"/>
+      </w:pPr>
+      <w:proofErr w:type="spellStart"/>
+      <w:proofErr w:type="gramStart"/>
+      <w:r>
+        <w:t>from:</w:t>
+      </w:r>
+      <w:proofErr w:type="gramEnd"/>
+      <w:r>
+        <w:t>to</w:t>
+      </w:r>
+      <w:proofErr w:type="spellEnd"/>
+      <w:r>
+        <w:tab/>
+      </w:r>
+      <w:r>
+        <w:tab/>
+        <w:t>32-bit addresses of beginning and end of block</w:t>
+      </w:r>
+    </w:p>
+    <w:p>
+      <w:pPr>
+        <w:pStyle w:val="NoSpacing"/>
+      </w:pPr>
+      <w:proofErr w:type="gramStart"/>
+      <w:r>
+        <w:t>from</w:t>
+      </w:r>
+      <w:proofErr w:type="gramEnd"/>
+      <w:r>
+        <w:t xml:space="preserve"> size</w:t>
+      </w:r>
+      <w:r>
+        <w:tab/>
+        <w:t>32-bit address and 32-bit block size</w:t>
+      </w:r>
+    </w:p>
+    <w:p>
+      <w:pPr>
+        <w:pStyle w:val="NoSpacing"/>
+      </w:pPr>
+      <w:proofErr w:type="gramStart"/>
+      <w:r>
+        <w:lastRenderedPageBreak/>
+        <w:t>from</w:t>
+      </w:r>
+      <w:proofErr w:type="gramEnd"/>
+      <w:r>
+        <w:tab/>
+      </w:r>
+      <w:r>
+        <w:tab/>
+        <w:t>32-bit address with size defaulting to previous value</w:t>
+      </w:r>
+    </w:p>
+    <w:p>
+      <w:pPr>
+        <w:pStyle w:val="NoSpacing"/>
+      </w:pPr>
+      <w:r>
+        <w:tab/>
+      </w:r>
+      <w:r>
+        <w:tab/>
+        <w:t>Continue from end of last block with same size</w:t>
+      </w:r>
+    </w:p>
+    <w:p>
+      <w:pPr>
+        <w:pStyle w:val="NoSpacing"/>
+      </w:pPr>
+    </w:p>
+    <w:p>
+      <w:pPr>
+        <w:pStyle w:val="NoSpacing"/>
+      </w:pPr>
+      <w:r>
+        <w:t xml:space="preserve">If the </w:t>
+      </w:r>
+      <w:proofErr w:type="spellStart"/>
+      <w:r>
+        <w:t>blk</w:t>
+      </w:r>
+      <w:proofErr w:type="spellEnd"/>
+      <w:r>
+        <w:t xml:space="preserve"> argument is missing then continue from the previous location with the same block size. </w:t>
+      </w:r>
+    </w:p>
+    <w:p>
+      <w:pPr>
+        <w:pStyle w:val="NoSpacing"/>
+      </w:pPr>
+    </w:p>
+    <w:p>
+      <w:pPr>
+        <w:pStyle w:val="NoSpacing"/>
+      </w:pPr>
+      <w:r>
+        <w:t>All numeric inputs are hexadecimal by default or can be explicitly &amp;decimal or $hexadecimal</w:t>
+      </w:r>
+    </w:p>
+    <w:p>
+      <w:pPr>
+        <w:pStyle w:val="NoSpacing"/>
+      </w:pPr>
+    </w:p>
+    <w:p>
+      <w:pPr>
+        <w:pStyle w:val="NoSpacing"/>
+      </w:pPr>
+      <w:r>
+        <w:t xml:space="preserve">Modify memory (MM) prompts with the next target address and accepts either a stream of hex digits or text prefixed with a </w:t>
+      </w:r>
+      <w:proofErr w:type="gramStart"/>
+      <w:r>
+        <w:t>“ character</w:t>
+      </w:r>
+      <w:proofErr w:type="gramEnd"/>
+      <w:r>
+        <w:t>.</w:t>
+      </w:r>
+    </w:p>
+    <w:p>
+      <w:pPr>
+        <w:pStyle w:val="NoSpacing"/>
+      </w:pPr>
+      <w:r>
+        <w:t>Hex data may have spaces after any even digit so that byte, word or long data can be visibly delimited. The spaces are ignored on input.</w:t>
+      </w:r>
+    </w:p>
+    <w:p>
+      <w:pPr>
+        <w:pStyle w:val="NoSpacing"/>
+      </w:pPr>
+      <w:r>
+        <w:t xml:space="preserve">Text data should not be terminated with a </w:t>
+      </w:r>
+      <w:proofErr w:type="gramStart"/>
+      <w:r>
+        <w:t>“ character</w:t>
+      </w:r>
+      <w:proofErr w:type="gramEnd"/>
+      <w:r>
+        <w:t xml:space="preserve"> and any following the initial one will be inserted into memory.</w:t>
+      </w:r>
+    </w:p>
+    <w:p>
+      <w:pPr>
+        <w:pStyle w:val="NoSpacing"/>
+      </w:pPr>
+      <w:r>
+        <w:t>Press enter at the prompt to end the command.</w:t>
+      </w:r>
+    </w:p>
+    <w:p>
+      <w:pPr>
+        <w:pStyle w:val="NoSpacing"/>
+      </w:pPr>
+    </w:p>
+    <w:p>
+      <w:pPr>
+        <w:pStyle w:val="NoSpacing"/>
+      </w:pPr>
+      <w:r>
+        <w:t>MM is the only command that will accept an odd address and it will continue from and odd address if run without an explicit argument.</w:t>
+      </w:r>
+    </w:p>
+    <w:p>
+      <w:pPr>
+        <w:pStyle w:val="NoSpacing"/>
+      </w:pPr>
+      <w:r>
+        <w:t>Any following DM or DI command will round the continuation address to ensure an even value if defaulted.</w:t>
+      </w:r>
+    </w:p>
+    <w:p/>
+    <w:p>
       <w:pPr>
         <w:pStyle w:val="Heading2"/>
       </w:pPr>
@@ -366,6 +853,7 @@
         <w:rPr>
           <w:b/>
         </w:rPr>
+        <w:lastRenderedPageBreak/>
         <w:t>OUTSAFE</w:t>
       </w:r>
     </w:p>
@@ -820,6 +1308,7 @@
         <w:pStyle w:val="NoSpacing"/>
       </w:pPr>
       <w:r>
+        <w:lastRenderedPageBreak/>
         <w:t xml:space="preserve"> Skip whitespace in null terminated buffer at A0 leaving A0 pointing at the next non-whitespace character.  </w:t>
       </w:r>
       <w:r>
@@ -894,11 +1383,7 @@
         <w:t>If the next instruction is a BSR or JSR and the user steps over, set the trace trap and set a flag to indicate we are stepping over.  Execute, and</w:t>
       </w:r>
       <w:r>
-        <w:t xml:space="preserve"> when the trace exception is caught set an illegal instruction at the </w:t>
-      </w:r>
-      <w:r>
-        <w:lastRenderedPageBreak/>
-        <w:t>return address on the user stack unless there is already a breakpoint there.  Then continue normal execution.  The ILLEGAL instruction can be used for stepping over subroutines to ensure that all of the BKPT instructions are available to the user.</w:t>
+        <w:t xml:space="preserve"> when the trace exception is caught set an illegal instruction at the return address on the user stack unless there is already a breakpoint there.  Then continue normal execution.  The ILLEGAL instruction can be used for stepping over subroutines to ensure that all of the BKPT instructions are available to the user.</w:t>
       </w:r>
     </w:p>
     <w:p>
@@ -913,6 +1398,189 @@
       </w:r>
       <w:r>
         <w:t>.</w:t>
+      </w:r>
+    </w:p>
+    <w:p>
+      <w:pPr>
+        <w:rPr>
+          <w:b/>
+        </w:rPr>
+      </w:pPr>
+      <w:r>
+        <w:rPr>
+          <w:b/>
+        </w:rPr>
+        <w:t>JSR modes and sizes</w:t>
+      </w:r>
+    </w:p>
+    <w:p>
+      <w:pPr>
+        <w:pStyle w:val="NoSpacing"/>
+        <w:rPr>
+          <w:rFonts w:ascii="Cascadia Mono" w:hAnsi="Cascadia Mono"/>
+        </w:rPr>
+      </w:pPr>
+      <w:proofErr w:type="gramStart"/>
+      <w:r>
+        <w:rPr>
+          <w:rFonts w:ascii="Cascadia Mono" w:hAnsi="Cascadia Mono"/>
+        </w:rPr>
+        <w:t>0000101A  4E90</w:t>
+      </w:r>
+      <w:proofErr w:type="gramEnd"/>
+      <w:r>
+        <w:rPr>
+          <w:rFonts w:ascii="Cascadia Mono" w:hAnsi="Cascadia Mono"/>
+        </w:rPr>
+        <w:t xml:space="preserve">                       JSR     (A0)</w:t>
+      </w:r>
+    </w:p>
+    <w:p>
+      <w:pPr>
+        <w:pStyle w:val="NoSpacing"/>
+        <w:rPr>
+          <w:rFonts w:ascii="Cascadia Mono" w:hAnsi="Cascadia Mono"/>
+        </w:rPr>
+      </w:pPr>
+      <w:proofErr w:type="gramStart"/>
+      <w:r>
+        <w:rPr>
+          <w:rFonts w:ascii="Cascadia Mono" w:hAnsi="Cascadia Mono"/>
+        </w:rPr>
+        <w:t>0000101C  4EA8</w:t>
+      </w:r>
+      <w:proofErr w:type="gramEnd"/>
+      <w:r>
+        <w:rPr>
+          <w:rFonts w:ascii="Cascadia Mono" w:hAnsi="Cascadia Mono"/>
+        </w:rPr>
+        <w:t xml:space="preserve"> 1234                  JSR     $1234(A0)</w:t>
+      </w:r>
+    </w:p>
+    <w:p>
+      <w:pPr>
+        <w:pStyle w:val="NoSpacing"/>
+        <w:rPr>
+          <w:rFonts w:ascii="Cascadia Mono" w:hAnsi="Cascadia Mono"/>
+        </w:rPr>
+      </w:pPr>
+      <w:proofErr w:type="gramStart"/>
+      <w:r>
+        <w:rPr>
+          <w:rFonts w:ascii="Cascadia Mono" w:hAnsi="Cascadia Mono"/>
+        </w:rPr>
+        <w:t>00001020  4EB0</w:t>
+      </w:r>
+      <w:proofErr w:type="gramEnd"/>
+      <w:r>
+        <w:rPr>
+          <w:rFonts w:ascii="Cascadia Mono" w:hAnsi="Cascadia Mono"/>
+        </w:rPr>
+        <w:t xml:space="preserve"> 0012                  JSR     $12(A0,D0)</w:t>
+      </w:r>
+    </w:p>
+    <w:p>
+      <w:pPr>
+        <w:pStyle w:val="NoSpacing"/>
+        <w:rPr>
+          <w:rFonts w:ascii="Cascadia Mono" w:hAnsi="Cascadia Mono"/>
+        </w:rPr>
+      </w:pPr>
+      <w:proofErr w:type="gramStart"/>
+      <w:r>
+        <w:rPr>
+          <w:rFonts w:ascii="Cascadia Mono" w:hAnsi="Cascadia Mono"/>
+        </w:rPr>
+        <w:t>00001024  4EB8</w:t>
+      </w:r>
+      <w:proofErr w:type="gramEnd"/>
+      <w:r>
+        <w:rPr>
+          <w:rFonts w:ascii="Cascadia Mono" w:hAnsi="Cascadia Mono"/>
+        </w:rPr>
+        <w:t xml:space="preserve"> 1234                  JSR     $1234</w:t>
+      </w:r>
+    </w:p>
+    <w:p>
+      <w:pPr>
+        <w:pStyle w:val="NoSpacing"/>
+        <w:rPr>
+          <w:rFonts w:ascii="Cascadia Mono" w:hAnsi="Cascadia Mono"/>
+        </w:rPr>
+      </w:pPr>
+      <w:proofErr w:type="gramStart"/>
+      <w:r>
+        <w:rPr>
+          <w:rFonts w:ascii="Cascadia Mono" w:hAnsi="Cascadia Mono"/>
+        </w:rPr>
+        <w:t>00001028  4EB9</w:t>
+      </w:r>
+      <w:proofErr w:type="gramEnd"/>
+      <w:r>
+        <w:rPr>
+          <w:rFonts w:ascii="Cascadia Mono" w:hAnsi="Cascadia Mono"/>
+        </w:rPr>
+        <w:t xml:space="preserve"> 1234 5678             JSR     $12345678.L</w:t>
+      </w:r>
+    </w:p>
+    <w:p>
+      <w:pPr>
+        <w:pStyle w:val="NoSpacing"/>
+        <w:rPr>
+          <w:rFonts w:ascii="Cascadia Mono" w:hAnsi="Cascadia Mono"/>
+        </w:rPr>
+      </w:pPr>
+      <w:proofErr w:type="gramStart"/>
+      <w:r>
+        <w:rPr>
+          <w:rFonts w:ascii="Cascadia Mono" w:hAnsi="Cascadia Mono"/>
+        </w:rPr>
+        <w:t>0000102E  4EBA</w:t>
+      </w:r>
+      <w:proofErr w:type="gramEnd"/>
+      <w:r>
+        <w:rPr>
+          <w:rFonts w:ascii="Cascadia Mono" w:hAnsi="Cascadia Mono"/>
+        </w:rPr>
+        <w:t xml:space="preserve"> 0204                  JSR     $1234(PC)</w:t>
+      </w:r>
+    </w:p>
+    <w:p>
+      <w:pPr>
+        <w:pStyle w:val="NoSpacing"/>
+        <w:rPr>
+          <w:rFonts w:ascii="Cascadia Mono" w:hAnsi="Cascadia Mono"/>
+        </w:rPr>
+      </w:pPr>
+      <w:proofErr w:type="gramStart"/>
+      <w:r>
+        <w:rPr>
+          <w:rFonts w:ascii="Cascadia Mono" w:hAnsi="Cascadia Mono"/>
+        </w:rPr>
+        <w:t>00001032  4EBB</w:t>
+      </w:r>
+      <w:proofErr w:type="gramEnd"/>
+      <w:r>
+        <w:rPr>
+          <w:rFonts w:ascii="Cascadia Mono" w:hAnsi="Cascadia Mono"/>
+        </w:rPr>
+        <w:t xml:space="preserve"> 0008                  JSR     VBASE(PC,D0)</w:t>
+      </w:r>
+    </w:p>
+    <w:p>
+      <w:pPr>
+        <w:pStyle w:val="NoSpacing"/>
+        <w:rPr>
+          <w:rFonts w:ascii="Cascadia Mono" w:hAnsi="Cascadia Mono"/>
+        </w:rPr>
+      </w:pPr>
+    </w:p>
+    <w:p>
+      <w:r>
+        <w:t xml:space="preserve">Knowing these sizes allows the ILLEGAL instruction to be placed </w:t>
+      </w:r>
+      <w:r>
+        <w:t>without inspecting the return address if this turns out to be easier.</w:t>
       </w:r>
     </w:p>
     <w:p>
@@ -993,6 +1661,7 @@
         </w:numPr>
       </w:pPr>
       <w:r>
+        <w:lastRenderedPageBreak/>
         <w:t xml:space="preserve"> </w:t>
       </w:r>
       <w:r>
@@ -1292,7 +1961,7 @@
   <w:style w:type="paragraph" w:default="1" w:styleId="Normal">
     <w:name w:val="Normal"/>
     <w:qFormat/>
-    <w:rsid w:val="00583019"/>
+    <w:rsid w:val="00EF680E"/>
   </w:style>
   <w:style w:type="paragraph" w:styleId="Heading2">
     <w:name w:val="heading 2"/>

</xml_diff>